<commit_message>
Fixed Raw Data Processing
</commit_message>
<xml_diff>
--- a/deliverables/milestone_2/Final Paper.docx
+++ b/deliverables/milestone_2/Final Paper.docx
@@ -263,21 +263,70 @@
         <w:pStyle w:val="Head1"/>
       </w:pPr>
       <w:r>
-        <w:t>Provide a short overview (a couple of sentences) that describe your project.</w:t>
-      </w:r>
-    </w:p>
-    <w:p>
-      <w:pPr>
-        <w:pStyle w:val="Head1"/>
-      </w:pPr>
-      <w:r>
-        <w:t>…</w:t>
-      </w:r>
-    </w:p>
-    <w:p>
-      <w:pPr>
-        <w:pStyle w:val="Head1"/>
-      </w:pPr>
+        <w:t>Omaha Girls Rock, a local non-profit</w:t>
+      </w:r>
+      <w:r>
+        <w:t xml:space="preserve"> that puts on programs for young local girls in the area, has run surveys before and after their programs to see</w:t>
+      </w:r>
+      <w:r>
+        <w:t xml:space="preserve"> if the girls have developed their social abilities</w:t>
+      </w:r>
+      <w:r>
+        <w:t xml:space="preserve"> through the course of their participation. We took that data to see </w:t>
+      </w:r>
+      <w:r>
+        <w:t>if there was any</w:t>
+      </w:r>
+      <w:r>
+        <w:t xml:space="preserve"> significance</w:t>
+      </w:r>
+      <w:r>
+        <w:t xml:space="preserve"> difference in </w:t>
+      </w:r>
+      <w:r>
+        <w:t xml:space="preserve">how the girls’ answers changed before and after the program, first based on which age group they were in using </w:t>
+      </w:r>
+      <w:r>
+        <w:t>matched sample test and then based on their racial identity using</w:t>
+      </w:r>
+      <w:r>
+        <w:t xml:space="preserve"> one-way </w:t>
+      </w:r>
+      <w:proofErr w:type="spellStart"/>
+      <w:r>
+        <w:t>anova</w:t>
+      </w:r>
+      <w:proofErr w:type="spellEnd"/>
+      <w:r>
+        <w:t xml:space="preserve">. We found there was no </w:t>
+      </w:r>
+      <w:r>
+        <w:t>significance</w:t>
+      </w:r>
+      <w:r>
+        <w:t xml:space="preserve"> difference</w:t>
+      </w:r>
+      <w:r>
+        <w:t xml:space="preserve"> detected</w:t>
+      </w:r>
+      <w:r>
+        <w:t xml:space="preserve"> to how the girls answered the questions, regar</w:t>
+      </w:r>
+      <w:r>
+        <w:t>dless of their age, but we did see that a couple questions were significant different based on their rac</w:t>
+      </w:r>
+      <w:r>
+        <w:t>ial identity</w:t>
+      </w:r>
+      <w:r>
+        <w:t>.</w:t>
+      </w:r>
+      <w:r>
+        <w:t xml:space="preserve"> This second obser</w:t>
+      </w:r>
+      <w:r>
+        <w:t>vation should be examined further by Omaha Girls Rock to determine why and what can be done about it.</w:t>
+      </w:r>
     </w:p>
     <w:p>
       <w:pPr>
@@ -2532,26 +2581,425 @@
       <w:pPr>
         <w:pStyle w:val="Head1"/>
       </w:pPr>
-      <w:r>
-        <w:t>3.1</w:t>
-      </w:r>
-      <w:r>
-        <w:t> </w:t>
-      </w:r>
-      <w:r>
-        <w:t>RESEARCH QUESTION II</w:t>
-      </w:r>
     </w:p>
     <w:p>
       <w:pPr>
         <w:pStyle w:val="Head1"/>
       </w:pPr>
-      <w:r>
-        <w:t>Question 2</w:t>
-      </w:r>
-      <w:r>
-        <w:t>: Does the race/ethnicity of participants influence the change in scores for various questions over time?</w:t>
-      </w:r>
+    </w:p>
+    <w:p>
+      <w:pPr>
+        <w:pStyle w:val="Head1"/>
+      </w:pPr>
+    </w:p>
+    <w:p>
+      <w:pPr>
+        <w:pStyle w:val="Head1"/>
+      </w:pPr>
+      <w:r>
+        <w:t>3.1</w:t>
+      </w:r>
+      <w:r>
+        <w:t> </w:t>
+      </w:r>
+      <w:r>
+        <w:t>RESEARCH QUESTION II</w:t>
+      </w:r>
+    </w:p>
+    <w:p>
+      <w:pPr>
+        <w:pStyle w:val="Head1"/>
+      </w:pPr>
+      <w:r>
+        <w:t>The second question that our analysis focuses on is:</w:t>
+      </w:r>
+      <w:r>
+        <w:t xml:space="preserve"> Does the race/ethnicity of participants influence the change in scores for various questions over time?</w:t>
+      </w:r>
+      <w:r>
+        <w:t xml:space="preserve"> Answering this question will help </w:t>
+      </w:r>
+      <w:r>
+        <w:t xml:space="preserve">OGR </w:t>
+      </w:r>
+      <w:r>
+        <w:t xml:space="preserve">better understand if their program </w:t>
+      </w:r>
+      <w:r>
+        <w:t xml:space="preserve">has differentiating </w:t>
+      </w:r>
+      <w:r>
+        <w:t xml:space="preserve">outcomes </w:t>
+      </w:r>
+      <w:r>
+        <w:t xml:space="preserve">for participants based on the </w:t>
+      </w:r>
+      <w:r>
+        <w:t>race/ethnicity</w:t>
+      </w:r>
+      <w:r>
+        <w:t xml:space="preserve"> of a participant.</w:t>
+      </w:r>
+      <w:r>
+        <w:t xml:space="preserve"> </w:t>
+      </w:r>
+      <w:r>
+        <w:t>For each question in the survey, w</w:t>
+      </w:r>
+      <w:r>
+        <w:t xml:space="preserve">e will analyze the </w:t>
+      </w:r>
+      <w:r>
+        <w:t xml:space="preserve">differences in the </w:t>
+      </w:r>
+      <w:r>
+        <w:t>delta between the pre-test and post-test</w:t>
+      </w:r>
+      <w:r>
+        <w:t xml:space="preserve"> </w:t>
+      </w:r>
+      <w:r>
+        <w:t>scores</w:t>
+      </w:r>
+      <w:r>
+        <w:t xml:space="preserve"> between each race/ethnicity group.</w:t>
+      </w:r>
+    </w:p>
+    <w:p>
+      <w:pPr>
+        <w:pStyle w:val="Head1"/>
+      </w:pPr>
+      <w:r>
+        <w:t xml:space="preserve">After the processing of the survey data, we </w:t>
+      </w:r>
+      <w:r>
+        <w:t xml:space="preserve">narrowed down the </w:t>
+      </w:r>
+      <w:r>
+        <w:t xml:space="preserve">number of </w:t>
+      </w:r>
+      <w:r>
+        <w:t xml:space="preserve">race/ethnicity </w:t>
+      </w:r>
+      <w:r>
+        <w:t xml:space="preserve">groups from </w:t>
+      </w:r>
+      <w:r>
+        <w:t>~12</w:t>
+      </w:r>
+      <w:r>
+        <w:t xml:space="preserve"> groups (many with very little </w:t>
+      </w:r>
+      <w:r>
+        <w:t xml:space="preserve">observations) to </w:t>
+      </w:r>
+      <w:r>
+        <w:t xml:space="preserve">just 4 </w:t>
+      </w:r>
+      <w:r>
+        <w:t>groups (Caucasian, Black, Multi-Racial, Other)</w:t>
+      </w:r>
+      <w:r>
+        <w:t>.</w:t>
+      </w:r>
+    </w:p>
+    <w:tbl>
+      <w:tblPr>
+        <w:tblStyle w:val="TableGrid"/>
+        <w:tblW w:w="0" w:type="auto"/>
+        <w:tblLook w:val="04A0" w:firstRow="1" w:lastRow="0" w:firstColumn="1" w:lastColumn="0" w:noHBand="0" w:noVBand="1"/>
+      </w:tblPr>
+      <w:tblGrid>
+        <w:gridCol w:w="2065"/>
+        <w:gridCol w:w="2520"/>
+      </w:tblGrid>
+      <w:tr>
+        <w:trPr>
+          <w:trHeight w:val="816"/>
+        </w:trPr>
+        <w:tc>
+          <w:tcPr>
+            <w:tcW w:w="4585" w:type="dxa"/>
+            <w:gridSpan w:val="2"/>
+          </w:tcPr>
+          <w:p>
+            <w:pPr>
+              <w:pStyle w:val="Head1"/>
+              <w:jc w:val="center"/>
+            </w:pPr>
+            <w:r>
+              <w:t>Question 15</w:t>
+            </w:r>
+          </w:p>
+        </w:tc>
+      </w:tr>
+      <w:tr>
+        <w:trPr>
+          <w:trHeight w:val="816"/>
+        </w:trPr>
+        <w:tc>
+          <w:tcPr>
+            <w:tcW w:w="2065" w:type="dxa"/>
+          </w:tcPr>
+          <w:p>
+            <w:pPr>
+              <w:pStyle w:val="Head1"/>
+              <w:jc w:val="center"/>
+            </w:pPr>
+            <w:r>
+              <w:t>race/ethnicity</w:t>
+            </w:r>
+          </w:p>
+        </w:tc>
+        <w:tc>
+          <w:tcPr>
+            <w:tcW w:w="2520" w:type="dxa"/>
+          </w:tcPr>
+          <w:p>
+            <w:pPr>
+              <w:pStyle w:val="Head1"/>
+              <w:jc w:val="center"/>
+            </w:pPr>
+            <w:r>
+              <w:t xml:space="preserve">∆ </w:t>
+            </w:r>
+            <w:r>
+              <w:t>(</w:t>
+            </w:r>
+            <w:r>
+              <w:t>pre</w:t>
+            </w:r>
+            <w:r>
+              <w:t>-test</w:t>
+            </w:r>
+            <w:r>
+              <w:t xml:space="preserve"> – post-test)</w:t>
+            </w:r>
+          </w:p>
+        </w:tc>
+      </w:tr>
+      <w:tr>
+        <w:trPr>
+          <w:trHeight w:val="816"/>
+        </w:trPr>
+        <w:tc>
+          <w:tcPr>
+            <w:tcW w:w="2065" w:type="dxa"/>
+          </w:tcPr>
+          <w:p>
+            <w:pPr>
+              <w:pStyle w:val="Head1"/>
+            </w:pPr>
+            <w:r>
+              <w:t>Caucasian</w:t>
+            </w:r>
+          </w:p>
+        </w:tc>
+        <w:tc>
+          <w:tcPr>
+            <w:tcW w:w="2520" w:type="dxa"/>
+          </w:tcPr>
+          <w:p>
+            <w:pPr>
+              <w:pStyle w:val="Head1"/>
+            </w:pPr>
+            <w:r>
+              <w:t>2</w:t>
+            </w:r>
+          </w:p>
+        </w:tc>
+      </w:tr>
+      <w:tr>
+        <w:trPr>
+          <w:trHeight w:val="816"/>
+        </w:trPr>
+        <w:tc>
+          <w:tcPr>
+            <w:tcW w:w="2065" w:type="dxa"/>
+          </w:tcPr>
+          <w:p>
+            <w:pPr>
+              <w:pStyle w:val="Head1"/>
+            </w:pPr>
+            <w:r>
+              <w:t>Caucasian</w:t>
+            </w:r>
+          </w:p>
+        </w:tc>
+        <w:tc>
+          <w:tcPr>
+            <w:tcW w:w="2520" w:type="dxa"/>
+          </w:tcPr>
+          <w:p>
+            <w:pPr>
+              <w:pStyle w:val="Head1"/>
+            </w:pPr>
+            <w:r>
+              <w:t>3</w:t>
+            </w:r>
+          </w:p>
+        </w:tc>
+      </w:tr>
+      <w:tr>
+        <w:trPr>
+          <w:trHeight w:val="816"/>
+        </w:trPr>
+        <w:tc>
+          <w:tcPr>
+            <w:tcW w:w="2065" w:type="dxa"/>
+          </w:tcPr>
+          <w:p>
+            <w:pPr>
+              <w:pStyle w:val="Head1"/>
+            </w:pPr>
+            <w:r>
+              <w:t>Black</w:t>
+            </w:r>
+          </w:p>
+        </w:tc>
+        <w:tc>
+          <w:tcPr>
+            <w:tcW w:w="2520" w:type="dxa"/>
+          </w:tcPr>
+          <w:p>
+            <w:pPr>
+              <w:pStyle w:val="Head1"/>
+            </w:pPr>
+            <w:r>
+              <w:t>1</w:t>
+            </w:r>
+          </w:p>
+        </w:tc>
+      </w:tr>
+      <w:tr>
+        <w:trPr>
+          <w:trHeight w:val="816"/>
+        </w:trPr>
+        <w:tc>
+          <w:tcPr>
+            <w:tcW w:w="2065" w:type="dxa"/>
+          </w:tcPr>
+          <w:p>
+            <w:pPr>
+              <w:pStyle w:val="Head1"/>
+            </w:pPr>
+            <w:r>
+              <w:t>Black</w:t>
+            </w:r>
+          </w:p>
+        </w:tc>
+        <w:tc>
+          <w:tcPr>
+            <w:tcW w:w="2520" w:type="dxa"/>
+          </w:tcPr>
+          <w:p>
+            <w:pPr>
+              <w:pStyle w:val="Head1"/>
+            </w:pPr>
+            <w:r>
+              <w:t>-1</w:t>
+            </w:r>
+          </w:p>
+        </w:tc>
+      </w:tr>
+      <w:tr>
+        <w:trPr>
+          <w:trHeight w:val="816"/>
+        </w:trPr>
+        <w:tc>
+          <w:tcPr>
+            <w:tcW w:w="2065" w:type="dxa"/>
+          </w:tcPr>
+          <w:p>
+            <w:pPr>
+              <w:pStyle w:val="Head1"/>
+            </w:pPr>
+            <w:r>
+              <w:t>Multi-Racial</w:t>
+            </w:r>
+          </w:p>
+        </w:tc>
+        <w:tc>
+          <w:tcPr>
+            <w:tcW w:w="2520" w:type="dxa"/>
+          </w:tcPr>
+          <w:p>
+            <w:pPr>
+              <w:pStyle w:val="Head1"/>
+            </w:pPr>
+            <w:r>
+              <w:t>0</w:t>
+            </w:r>
+          </w:p>
+        </w:tc>
+      </w:tr>
+      <w:tr>
+        <w:trPr>
+          <w:trHeight w:val="816"/>
+        </w:trPr>
+        <w:tc>
+          <w:tcPr>
+            <w:tcW w:w="2065" w:type="dxa"/>
+          </w:tcPr>
+          <w:p>
+            <w:pPr>
+              <w:pStyle w:val="Head1"/>
+            </w:pPr>
+            <w:r>
+              <w:t>Multi-Racial</w:t>
+            </w:r>
+          </w:p>
+        </w:tc>
+        <w:tc>
+          <w:tcPr>
+            <w:tcW w:w="2520" w:type="dxa"/>
+          </w:tcPr>
+          <w:p>
+            <w:pPr>
+              <w:pStyle w:val="Head1"/>
+            </w:pPr>
+            <w:r>
+              <w:t>3</w:t>
+            </w:r>
+          </w:p>
+        </w:tc>
+      </w:tr>
+      <w:tr>
+        <w:trPr>
+          <w:trHeight w:val="485"/>
+        </w:trPr>
+        <w:tc>
+          <w:tcPr>
+            <w:tcW w:w="2065" w:type="dxa"/>
+          </w:tcPr>
+          <w:p>
+            <w:pPr>
+              <w:pStyle w:val="Head1"/>
+            </w:pPr>
+            <w:r>
+              <w:t>Other</w:t>
+            </w:r>
+          </w:p>
+        </w:tc>
+        <w:tc>
+          <w:tcPr>
+            <w:tcW w:w="2520" w:type="dxa"/>
+          </w:tcPr>
+          <w:p>
+            <w:pPr>
+              <w:pStyle w:val="Head1"/>
+            </w:pPr>
+            <w:r>
+              <w:t>1</w:t>
+            </w:r>
+          </w:p>
+        </w:tc>
+      </w:tr>
+    </w:tbl>
+    <w:p>
+      <w:pPr>
+        <w:pStyle w:val="Head1"/>
+      </w:pPr>
     </w:p>
     <w:p>
       <w:pPr>

</xml_diff>